<commit_message>
Released SRS V0.1, Updated a req in CYRS, deleted unnecessary files.
Signed-off-by: mariam-elshakafi <mariam.elshakafi@gmail.com>
</commit_message>
<xml_diff>
--- a/Drafts/Ghada/PO3DGW .docx
+++ b/Drafts/Ghada/PO3DGW .docx
@@ -17,7 +17,21 @@
           <w:b/>
           <w:sz w:val="72"/>
         </w:rPr>
-        <w:t>PO3DGW_DIGITAL_WATCH</w:t>
+        <w:t>PO3</w:t>
+      </w:r>
+      <w:r>
+        <w:rPr>
+          <w:b/>
+          <w:sz w:val="72"/>
+        </w:rPr>
+        <w:t>_</w:t>
+      </w:r>
+      <w:r>
+        <w:rPr>
+          <w:b/>
+          <w:sz w:val="72"/>
+        </w:rPr>
+        <w:t>DGW_DIGITAL_WATCH</w:t>
       </w:r>
     </w:p>
     <w:p>
@@ -52,6 +66,8 @@
           <w:sz w:val="36"/>
         </w:rPr>
       </w:pPr>
+      <w:bookmarkStart w:id="0" w:name="_GoBack"/>
+      <w:bookmarkEnd w:id="0"/>
     </w:p>
     <w:p>
       <w:pPr>
@@ -119,7 +135,6 @@
                 <w:szCs w:val="20"/>
               </w:rPr>
             </w:pPr>
-            <w:bookmarkStart w:id="0" w:name="_GoBack" w:colFirst="3" w:colLast="3"/>
             <w:r>
               <w:rPr>
                 <w:b/>
@@ -228,41 +243,61 @@
                 <w:sz w:val="36"/>
               </w:rPr>
             </w:pPr>
+            <w:proofErr w:type="spellStart"/>
             <w:r>
               <w:rPr>
                 <w:bCs/>
                 <w:sz w:val="28"/>
                 <w:szCs w:val="18"/>
               </w:rPr>
-              <w:t>Ghada mohamed</w:t>
-            </w:r>
-            <w:r>
-              <w:rPr>
-                <w:b/>
-                <w:sz w:val="36"/>
-              </w:rPr>
-              <w:t xml:space="preserve"> </w:t>
-            </w:r>
-          </w:p>
-        </w:tc>
-        <w:tc>
-          <w:tcPr>
-            <w:tcW w:w="3598" w:type="dxa"/>
-          </w:tcPr>
-          <w:p>
-            <w:pPr>
-              <w:jc w:val="center"/>
-              <w:rPr>
-                <w:b/>
-                <w:sz w:val="36"/>
-              </w:rPr>
-            </w:pPr>
+              <w:t>Ghada</w:t>
+            </w:r>
+            <w:proofErr w:type="spellEnd"/>
             <w:r>
               <w:rPr>
                 <w:bCs/>
                 <w:sz w:val="28"/>
                 <w:szCs w:val="18"/>
               </w:rPr>
+              <w:t xml:space="preserve"> </w:t>
+            </w:r>
+            <w:proofErr w:type="spellStart"/>
+            <w:r>
+              <w:rPr>
+                <w:bCs/>
+                <w:sz w:val="28"/>
+                <w:szCs w:val="18"/>
+              </w:rPr>
+              <w:t>mohamed</w:t>
+            </w:r>
+            <w:proofErr w:type="spellEnd"/>
+            <w:r>
+              <w:rPr>
+                <w:b/>
+                <w:sz w:val="36"/>
+              </w:rPr>
+              <w:t xml:space="preserve"> </w:t>
+            </w:r>
+          </w:p>
+        </w:tc>
+        <w:tc>
+          <w:tcPr>
+            <w:tcW w:w="3598" w:type="dxa"/>
+          </w:tcPr>
+          <w:p>
+            <w:pPr>
+              <w:jc w:val="center"/>
+              <w:rPr>
+                <w:b/>
+                <w:sz w:val="36"/>
+              </w:rPr>
+            </w:pPr>
+            <w:r>
+              <w:rPr>
+                <w:bCs/>
+                <w:sz w:val="28"/>
+                <w:szCs w:val="18"/>
+              </w:rPr>
               <w:t>29/01/2020</w:t>
             </w:r>
           </w:p>
@@ -300,10 +335,19 @@
             <w:pPr>
               <w:jc w:val="center"/>
               <w:rPr>
-                <w:b/>
-                <w:sz w:val="36"/>
-              </w:rPr>
-            </w:pPr>
+                <w:bCs/>
+                <w:sz w:val="28"/>
+                <w:szCs w:val="28"/>
+              </w:rPr>
+            </w:pPr>
+            <w:r>
+              <w:rPr>
+                <w:bCs/>
+                <w:sz w:val="28"/>
+                <w:szCs w:val="28"/>
+              </w:rPr>
+              <w:t>Mariam El-Shakafi</w:t>
+            </w:r>
           </w:p>
         </w:tc>
         <w:tc>
@@ -314,14 +358,22 @@
             <w:pPr>
               <w:jc w:val="center"/>
               <w:rPr>
-                <w:b/>
-                <w:sz w:val="36"/>
-              </w:rPr>
-            </w:pPr>
+                <w:bCs/>
+                <w:sz w:val="28"/>
+                <w:szCs w:val="28"/>
+              </w:rPr>
+            </w:pPr>
+            <w:r>
+              <w:rPr>
+                <w:bCs/>
+                <w:sz w:val="28"/>
+                <w:szCs w:val="28"/>
+              </w:rPr>
+              <w:t>30/01/2020</w:t>
+            </w:r>
           </w:p>
         </w:tc>
       </w:tr>
-      <w:bookmarkEnd w:id="0"/>
     </w:tbl>
     <w:p>
       <w:pPr>
@@ -1390,7 +1442,13 @@
           </w:tcPr>
           <w:p>
             <w:r>
-              <w:t>Req_P03DGW_SRS_DisplayTime_001-V01</w:t>
+              <w:t>Req_P03DGW_SRS_DisplayTime_001</w:t>
+            </w:r>
+            <w:r>
+              <w:t>_</w:t>
+            </w:r>
+            <w:r>
+              <w:t>V01</w:t>
             </w:r>
           </w:p>
         </w:tc>
@@ -1626,7 +1684,13 @@
           </w:tcPr>
           <w:p>
             <w:r>
-              <w:t>Req_P03DGW_SRS_DisplayTime_002-V01</w:t>
+              <w:t>Req_P03DGW_SRS_DisplayTime_002</w:t>
+            </w:r>
+            <w:r>
+              <w:t>_</w:t>
+            </w:r>
+            <w:r>
+              <w:t>V01</w:t>
             </w:r>
           </w:p>
         </w:tc>
@@ -1840,7 +1904,13 @@
           </w:tcPr>
           <w:p>
             <w:r>
-              <w:t>Req_P03DGW_SRS_AdjustTime_001-V01</w:t>
+              <w:t>Req_P03DGW_SRS_AdjustTime_001</w:t>
+            </w:r>
+            <w:r>
+              <w:t>_</w:t>
+            </w:r>
+            <w:r>
+              <w:t>V01</w:t>
             </w:r>
           </w:p>
         </w:tc>
@@ -1982,7 +2052,63 @@
                 <w:sz w:val="22"/>
                 <w:szCs w:val="22"/>
               </w:rPr>
-              <w:t>Take input from FUNC1 button once, so the minutes digits will start blinking to indicate that it can be modified using FUNC2 button.</w:t>
+              <w:t>Take input from FUNC1 button once</w:t>
+            </w:r>
+            <w:r>
+              <w:rPr>
+                <w:rFonts w:asciiTheme="minorHAnsi" w:hAnsiTheme="minorHAnsi" w:cstheme="minorHAnsi"/>
+                <w:sz w:val="22"/>
+                <w:szCs w:val="22"/>
+              </w:rPr>
+              <w:t>.</w:t>
+            </w:r>
+          </w:p>
+          <w:p>
+            <w:pPr>
+              <w:pStyle w:val="ListParagraph"/>
+              <w:numPr>
+                <w:ilvl w:val="0"/>
+                <w:numId w:val="4"/>
+              </w:numPr>
+              <w:spacing w:before="0" w:after="160" w:line="259" w:lineRule="auto"/>
+              <w:jc w:val="left"/>
+              <w:rPr>
+                <w:rFonts w:asciiTheme="minorHAnsi" w:hAnsiTheme="minorHAnsi" w:cstheme="minorHAnsi"/>
+                <w:sz w:val="22"/>
+                <w:szCs w:val="22"/>
+              </w:rPr>
+            </w:pPr>
+            <w:r>
+              <w:rPr>
+                <w:rFonts w:asciiTheme="minorHAnsi" w:hAnsiTheme="minorHAnsi" w:cstheme="minorHAnsi"/>
+                <w:sz w:val="22"/>
+                <w:szCs w:val="22"/>
+              </w:rPr>
+              <w:t>T</w:t>
+            </w:r>
+            <w:r>
+              <w:rPr>
+                <w:rFonts w:asciiTheme="minorHAnsi" w:hAnsiTheme="minorHAnsi" w:cstheme="minorHAnsi"/>
+                <w:sz w:val="22"/>
+                <w:szCs w:val="22"/>
+              </w:rPr>
+              <w:t xml:space="preserve">he minutes digits </w:t>
+            </w:r>
+            <w:r>
+              <w:rPr>
+                <w:rFonts w:asciiTheme="minorHAnsi" w:hAnsiTheme="minorHAnsi" w:cstheme="minorHAnsi"/>
+                <w:sz w:val="22"/>
+                <w:szCs w:val="22"/>
+              </w:rPr>
+              <w:t>shall</w:t>
+            </w:r>
+            <w:r>
+              <w:rPr>
+                <w:rFonts w:asciiTheme="minorHAnsi" w:hAnsiTheme="minorHAnsi" w:cstheme="minorHAnsi"/>
+                <w:sz w:val="22"/>
+                <w:szCs w:val="22"/>
+              </w:rPr>
+              <w:t xml:space="preserve"> start blinking to indicate that it can be modified using FUNC2 button.</w:t>
             </w:r>
           </w:p>
           <w:p>
@@ -2090,7 +2216,13 @@
           </w:tcPr>
           <w:p>
             <w:r>
-              <w:t>Req_P03DGW_SRS_AdjustTime_002-V01</w:t>
+              <w:t>Req_P03DGW_SRS_AdjustTime_002</w:t>
+            </w:r>
+            <w:r>
+              <w:t>_</w:t>
+            </w:r>
+            <w:r>
+              <w:t>V01</w:t>
             </w:r>
           </w:p>
         </w:tc>
@@ -2252,15 +2384,15 @@
                 <w:sz w:val="22"/>
                 <w:szCs w:val="22"/>
               </w:rPr>
-              <w:t xml:space="preserve"> button twice, so the hours</w:t>
-            </w:r>
-            <w:r>
-              <w:rPr>
-                <w:rFonts w:asciiTheme="minorHAnsi" w:hAnsiTheme="minorHAnsi" w:cstheme="minorHAnsi"/>
-                <w:sz w:val="22"/>
-                <w:szCs w:val="22"/>
-              </w:rPr>
-              <w:t xml:space="preserve"> digits will start blinking to indicate that it can be modified using FUNC2 button.</w:t>
+              <w:t xml:space="preserve"> button twice</w:t>
+            </w:r>
+            <w:r>
+              <w:rPr>
+                <w:rFonts w:asciiTheme="minorHAnsi" w:hAnsiTheme="minorHAnsi" w:cstheme="minorHAnsi"/>
+                <w:sz w:val="22"/>
+                <w:szCs w:val="22"/>
+              </w:rPr>
+              <w:t>.</w:t>
             </w:r>
           </w:p>
           <w:p>
@@ -2284,15 +2416,39 @@
                 <w:sz w:val="22"/>
                 <w:szCs w:val="22"/>
               </w:rPr>
-              <w:t>Take input from FUNC2 button, each signal will increase the hours</w:t>
-            </w:r>
-            <w:r>
-              <w:rPr>
-                <w:rFonts w:asciiTheme="minorHAnsi" w:hAnsiTheme="minorHAnsi" w:cstheme="minorHAnsi"/>
-                <w:sz w:val="22"/>
-                <w:szCs w:val="22"/>
-              </w:rPr>
-              <w:t xml:space="preserve"> by 1.</w:t>
+              <w:t>T</w:t>
+            </w:r>
+            <w:r>
+              <w:rPr>
+                <w:rFonts w:asciiTheme="minorHAnsi" w:hAnsiTheme="minorHAnsi" w:cstheme="minorHAnsi"/>
+                <w:sz w:val="22"/>
+                <w:szCs w:val="22"/>
+              </w:rPr>
+              <w:t>he hours</w:t>
+            </w:r>
+            <w:r>
+              <w:rPr>
+                <w:rFonts w:asciiTheme="minorHAnsi" w:hAnsiTheme="minorHAnsi" w:cstheme="minorHAnsi"/>
+                <w:sz w:val="22"/>
+                <w:szCs w:val="22"/>
+              </w:rPr>
+              <w:t xml:space="preserve"> digits </w:t>
+            </w:r>
+            <w:r>
+              <w:rPr>
+                <w:rFonts w:asciiTheme="minorHAnsi" w:hAnsiTheme="minorHAnsi" w:cstheme="minorHAnsi"/>
+                <w:sz w:val="22"/>
+                <w:szCs w:val="22"/>
+              </w:rPr>
+              <w:t>shall</w:t>
+            </w:r>
+            <w:r>
+              <w:rPr>
+                <w:rFonts w:asciiTheme="minorHAnsi" w:hAnsiTheme="minorHAnsi" w:cstheme="minorHAnsi"/>
+                <w:sz w:val="22"/>
+                <w:szCs w:val="22"/>
+              </w:rPr>
+              <w:t xml:space="preserve"> start blinking to indicate that it can be modified using FUNC2 button.</w:t>
             </w:r>
           </w:p>
           <w:p>
@@ -2316,7 +2472,57 @@
                 <w:sz w:val="22"/>
                 <w:szCs w:val="22"/>
               </w:rPr>
-              <w:t>If hours digits &gt; 12, the SW will reset the digits to 00.</w:t>
+              <w:t>Take input from FUNC2 button, each signal will increase the hours</w:t>
+            </w:r>
+            <w:r>
+              <w:rPr>
+                <w:rFonts w:asciiTheme="minorHAnsi" w:hAnsiTheme="minorHAnsi" w:cstheme="minorHAnsi"/>
+                <w:sz w:val="22"/>
+                <w:szCs w:val="22"/>
+              </w:rPr>
+              <w:t xml:space="preserve"> by 1.</w:t>
+            </w:r>
+          </w:p>
+          <w:p>
+            <w:pPr>
+              <w:pStyle w:val="ListParagraph"/>
+              <w:numPr>
+                <w:ilvl w:val="0"/>
+                <w:numId w:val="4"/>
+              </w:numPr>
+              <w:spacing w:before="0" w:after="160" w:line="259" w:lineRule="auto"/>
+              <w:jc w:val="left"/>
+              <w:rPr>
+                <w:rFonts w:asciiTheme="minorHAnsi" w:hAnsiTheme="minorHAnsi" w:cstheme="minorHAnsi"/>
+                <w:sz w:val="22"/>
+                <w:szCs w:val="22"/>
+              </w:rPr>
+            </w:pPr>
+            <w:r>
+              <w:rPr>
+                <w:rFonts w:asciiTheme="minorHAnsi" w:hAnsiTheme="minorHAnsi" w:cstheme="minorHAnsi"/>
+                <w:sz w:val="22"/>
+                <w:szCs w:val="22"/>
+              </w:rPr>
+              <w:t xml:space="preserve">If hours </w:t>
+            </w:r>
+            <w:proofErr w:type="gramStart"/>
+            <w:r>
+              <w:rPr>
+                <w:rFonts w:asciiTheme="minorHAnsi" w:hAnsiTheme="minorHAnsi" w:cstheme="minorHAnsi"/>
+                <w:sz w:val="22"/>
+                <w:szCs w:val="22"/>
+              </w:rPr>
+              <w:t>digits</w:t>
+            </w:r>
+            <w:proofErr w:type="gramEnd"/>
+            <w:r>
+              <w:rPr>
+                <w:rFonts w:asciiTheme="minorHAnsi" w:hAnsiTheme="minorHAnsi" w:cstheme="minorHAnsi"/>
+                <w:sz w:val="22"/>
+                <w:szCs w:val="22"/>
+              </w:rPr>
+              <w:t xml:space="preserve"> &gt; 12, the SW will reset the digits to 00.</w:t>
             </w:r>
           </w:p>
         </w:tc>
@@ -2374,7 +2580,10 @@
               <w:t>Time_003</w:t>
             </w:r>
             <w:r>
-              <w:t>-V01</w:t>
+              <w:t>_</w:t>
+            </w:r>
+            <w:r>
+              <w:t>V01</w:t>
             </w:r>
           </w:p>
         </w:tc>
@@ -2536,15 +2745,15 @@
                 <w:sz w:val="22"/>
                 <w:szCs w:val="22"/>
               </w:rPr>
-              <w:t xml:space="preserve"> button once, so the formats </w:t>
-            </w:r>
-            <w:r>
-              <w:rPr>
-                <w:rFonts w:asciiTheme="minorHAnsi" w:hAnsiTheme="minorHAnsi" w:cstheme="minorHAnsi"/>
-                <w:sz w:val="22"/>
-                <w:szCs w:val="22"/>
-              </w:rPr>
-              <w:t>will start blinking to indicate that it can be modified using FUNC2 button.</w:t>
+              <w:t xml:space="preserve"> button once</w:t>
+            </w:r>
+            <w:r>
+              <w:rPr>
+                <w:rFonts w:asciiTheme="minorHAnsi" w:hAnsiTheme="minorHAnsi" w:cstheme="minorHAnsi"/>
+                <w:sz w:val="22"/>
+                <w:szCs w:val="22"/>
+              </w:rPr>
+              <w:t>.</w:t>
             </w:r>
           </w:p>
           <w:p>
@@ -2568,6 +2777,70 @@
                 <w:sz w:val="22"/>
                 <w:szCs w:val="22"/>
               </w:rPr>
+              <w:t>T</w:t>
+            </w:r>
+            <w:r>
+              <w:rPr>
+                <w:rFonts w:asciiTheme="minorHAnsi" w:hAnsiTheme="minorHAnsi" w:cstheme="minorHAnsi"/>
+                <w:sz w:val="22"/>
+                <w:szCs w:val="22"/>
+              </w:rPr>
+              <w:t>he format</w:t>
+            </w:r>
+            <w:r>
+              <w:rPr>
+                <w:rFonts w:asciiTheme="minorHAnsi" w:hAnsiTheme="minorHAnsi" w:cstheme="minorHAnsi"/>
+                <w:sz w:val="22"/>
+                <w:szCs w:val="22"/>
+              </w:rPr>
+              <w:t xml:space="preserve"> field</w:t>
+            </w:r>
+            <w:r>
+              <w:rPr>
+                <w:rFonts w:asciiTheme="minorHAnsi" w:hAnsiTheme="minorHAnsi" w:cstheme="minorHAnsi"/>
+                <w:sz w:val="22"/>
+                <w:szCs w:val="22"/>
+              </w:rPr>
+              <w:t xml:space="preserve"> </w:t>
+            </w:r>
+            <w:r>
+              <w:rPr>
+                <w:rFonts w:asciiTheme="minorHAnsi" w:hAnsiTheme="minorHAnsi" w:cstheme="minorHAnsi"/>
+                <w:sz w:val="22"/>
+                <w:szCs w:val="22"/>
+              </w:rPr>
+              <w:t>shall</w:t>
+            </w:r>
+            <w:r>
+              <w:rPr>
+                <w:rFonts w:asciiTheme="minorHAnsi" w:hAnsiTheme="minorHAnsi" w:cstheme="minorHAnsi"/>
+                <w:sz w:val="22"/>
+                <w:szCs w:val="22"/>
+              </w:rPr>
+              <w:t xml:space="preserve"> start blinking to indicate that it can be modified using FUNC2 button.</w:t>
+            </w:r>
+          </w:p>
+          <w:p>
+            <w:pPr>
+              <w:pStyle w:val="ListParagraph"/>
+              <w:numPr>
+                <w:ilvl w:val="0"/>
+                <w:numId w:val="4"/>
+              </w:numPr>
+              <w:spacing w:before="0" w:after="160" w:line="259" w:lineRule="auto"/>
+              <w:jc w:val="left"/>
+              <w:rPr>
+                <w:rFonts w:asciiTheme="minorHAnsi" w:hAnsiTheme="minorHAnsi" w:cstheme="minorHAnsi"/>
+                <w:sz w:val="22"/>
+                <w:szCs w:val="22"/>
+              </w:rPr>
+            </w:pPr>
+            <w:r>
+              <w:rPr>
+                <w:rFonts w:asciiTheme="minorHAnsi" w:hAnsiTheme="minorHAnsi" w:cstheme="minorHAnsi"/>
+                <w:sz w:val="22"/>
+                <w:szCs w:val="22"/>
+              </w:rPr>
               <w:t>Take input from FUNC2 button, each signal</w:t>
             </w:r>
             <w:r>
@@ -2576,7 +2849,23 @@
                 <w:sz w:val="22"/>
                 <w:szCs w:val="22"/>
               </w:rPr>
-              <w:t xml:space="preserve"> will change the format.</w:t>
+              <w:t xml:space="preserve"> will </w:t>
+            </w:r>
+            <w:r>
+              <w:rPr>
+                <w:rFonts w:asciiTheme="minorHAnsi" w:hAnsiTheme="minorHAnsi" w:cstheme="minorHAnsi"/>
+                <w:sz w:val="22"/>
+                <w:szCs w:val="22"/>
+              </w:rPr>
+              <w:t>toggle</w:t>
+            </w:r>
+            <w:r>
+              <w:rPr>
+                <w:rFonts w:asciiTheme="minorHAnsi" w:hAnsiTheme="minorHAnsi" w:cstheme="minorHAnsi"/>
+                <w:sz w:val="22"/>
+                <w:szCs w:val="22"/>
+              </w:rPr>
+              <w:t xml:space="preserve"> the format.</w:t>
             </w:r>
           </w:p>
         </w:tc>
@@ -2628,7 +2917,13 @@
           </w:tcPr>
           <w:p>
             <w:r>
-              <w:t>Req_P03DGW_SRS_AdjustTime_004-V01</w:t>
+              <w:t>Req_P03DGW_SRS_AdjustTime_004</w:t>
+            </w:r>
+            <w:r>
+              <w:t>_</w:t>
+            </w:r>
+            <w:r>
+              <w:t>V01</w:t>
             </w:r>
           </w:p>
         </w:tc>
@@ -2734,13 +3029,24 @@
               <w:spacing w:after="160" w:line="259" w:lineRule="auto"/>
             </w:pPr>
             <w:r>
-              <w:t>To apply adjustments, the SW take input from FUNC1 button for a fourth time then enter Display Time Mode.</w:t>
+              <w:t xml:space="preserve">To apply adjustments, the SW </w:t>
+            </w:r>
+            <w:r>
+              <w:t xml:space="preserve">shall </w:t>
+            </w:r>
+            <w:r>
+              <w:t xml:space="preserve">take input from FUNC1 button for a fourth time </w:t>
+            </w:r>
+            <w:r>
+              <w:t>and return to</w:t>
+            </w:r>
+            <w:r>
+              <w:t xml:space="preserve"> Display Time Mode.</w:t>
             </w:r>
           </w:p>
         </w:tc>
       </w:tr>
     </w:tbl>
-    <w:p/>
     <w:p/>
     <w:p/>
     <w:p>
@@ -2749,7 +3055,6 @@
       </w:pPr>
       <w:bookmarkStart w:id="11" w:name="_Toc31061634"/>
       <w:r>
-        <w:lastRenderedPageBreak/>
         <w:t>2</w:t>
       </w:r>
       <w:r>
@@ -2805,7 +3110,13 @@
           </w:tcPr>
           <w:p>
             <w:r>
-              <w:t>Req_P03DGW_SRS_AlarmMode_001-V01</w:t>
+              <w:t>Req_P03DGW_SRS_AlarmMode_001</w:t>
+            </w:r>
+            <w:r>
+              <w:t>_</w:t>
+            </w:r>
+            <w:r>
+              <w:t>V01</w:t>
             </w:r>
           </w:p>
         </w:tc>
@@ -2909,23 +3220,33 @@
           <w:p>
             <w:pPr>
               <w:spacing w:after="160" w:line="259" w:lineRule="auto"/>
-            </w:pPr>
-            <w:r>
-              <w:t>The software shall enter</w:t>
-            </w:r>
-            <w:r>
-              <w:t xml:space="preserve"> Alarm </w:t>
-            </w:r>
-            <w:r>
-              <w:t>mode:</w:t>
-            </w:r>
-          </w:p>
-          <w:p>
-            <w:pPr>
-              <w:spacing w:after="160" w:line="259" w:lineRule="auto"/>
-            </w:pPr>
-            <w:r>
-              <w:t>- when current mode = (Display Time mode &amp;MODE button is pressed).</w:t>
+              <w:rPr>
+                <w:rFonts w:cstheme="minorHAnsi"/>
+              </w:rPr>
+            </w:pPr>
+            <w:r>
+              <w:rPr>
+                <w:rFonts w:cstheme="minorHAnsi"/>
+              </w:rPr>
+              <w:t>The software shall enter Alarm mode:</w:t>
+            </w:r>
+          </w:p>
+          <w:p>
+            <w:pPr>
+              <w:pStyle w:val="ListParagraph"/>
+              <w:numPr>
+                <w:ilvl w:val="0"/>
+                <w:numId w:val="4"/>
+              </w:numPr>
+              <w:rPr>
+                <w:rFonts w:asciiTheme="minorHAnsi" w:hAnsiTheme="minorHAnsi" w:cstheme="minorHAnsi"/>
+              </w:rPr>
+            </w:pPr>
+            <w:r>
+              <w:rPr>
+                <w:rFonts w:asciiTheme="minorHAnsi" w:hAnsiTheme="minorHAnsi" w:cstheme="minorHAnsi"/>
+              </w:rPr>
+              <w:t xml:space="preserve"> when current mode = (Display Time mode &amp;MODE button is pressed).</w:t>
             </w:r>
           </w:p>
         </w:tc>
@@ -2981,7 +3302,13 @@
           </w:tcPr>
           <w:p>
             <w:r>
-              <w:t>Req_P03DGW_SRS_AlarmMode_002-V01</w:t>
+              <w:t>Req_P03DGW_SRS_AlarmMode_002</w:t>
+            </w:r>
+            <w:r>
+              <w:t>_</w:t>
+            </w:r>
+            <w:r>
+              <w:t>V01</w:t>
             </w:r>
           </w:p>
         </w:tc>
@@ -3135,7 +3462,47 @@
                 <w:sz w:val="22"/>
                 <w:szCs w:val="22"/>
               </w:rPr>
-              <w:t>Take input from FUNC1 button once, so the minutes digits will start blinking to indicate that it can be modified using FUNC2 button.</w:t>
+              <w:t>Take input from FUNC1 button once</w:t>
+            </w:r>
+            <w:r>
+              <w:rPr>
+                <w:rFonts w:asciiTheme="minorHAnsi" w:hAnsiTheme="minorHAnsi" w:cstheme="minorHAnsi"/>
+                <w:sz w:val="22"/>
+                <w:szCs w:val="22"/>
+              </w:rPr>
+              <w:t>.</w:t>
+            </w:r>
+          </w:p>
+          <w:p>
+            <w:pPr>
+              <w:pStyle w:val="ListParagraph"/>
+              <w:numPr>
+                <w:ilvl w:val="0"/>
+                <w:numId w:val="4"/>
+              </w:numPr>
+              <w:spacing w:before="0" w:after="160" w:line="259" w:lineRule="auto"/>
+              <w:jc w:val="left"/>
+              <w:rPr>
+                <w:rFonts w:asciiTheme="minorHAnsi" w:hAnsiTheme="minorHAnsi" w:cstheme="minorHAnsi"/>
+                <w:sz w:val="22"/>
+                <w:szCs w:val="22"/>
+              </w:rPr>
+            </w:pPr>
+            <w:r>
+              <w:rPr>
+                <w:rFonts w:asciiTheme="minorHAnsi" w:hAnsiTheme="minorHAnsi" w:cstheme="minorHAnsi"/>
+                <w:sz w:val="22"/>
+                <w:szCs w:val="22"/>
+              </w:rPr>
+              <w:t>T</w:t>
+            </w:r>
+            <w:r>
+              <w:rPr>
+                <w:rFonts w:asciiTheme="minorHAnsi" w:hAnsiTheme="minorHAnsi" w:cstheme="minorHAnsi"/>
+                <w:sz w:val="22"/>
+                <w:szCs w:val="22"/>
+              </w:rPr>
+              <w:t>he minutes digits will start blinking to indicate that it can be modified using FUNC2 button.</w:t>
             </w:r>
           </w:p>
           <w:p>
@@ -3235,7 +3602,13 @@
           </w:tcPr>
           <w:p>
             <w:r>
-              <w:t>Req_P03DGW_SRS_AlarmMode_003-V01</w:t>
+              <w:t>Req_P03DGW_SRS_AlarmMode_003</w:t>
+            </w:r>
+            <w:r>
+              <w:t>_</w:t>
+            </w:r>
+            <w:r>
+              <w:t>V01</w:t>
             </w:r>
           </w:p>
         </w:tc>
@@ -3409,15 +3782,15 @@
                 <w:sz w:val="22"/>
                 <w:szCs w:val="22"/>
               </w:rPr>
-              <w:t xml:space="preserve"> button twice, so the hours</w:t>
-            </w:r>
-            <w:r>
-              <w:rPr>
-                <w:rFonts w:asciiTheme="minorHAnsi" w:hAnsiTheme="minorHAnsi" w:cstheme="minorHAnsi"/>
-                <w:sz w:val="22"/>
-                <w:szCs w:val="22"/>
-              </w:rPr>
-              <w:t xml:space="preserve"> digits will start blinking to indicate that it can be modified using FUNC2 button.</w:t>
+              <w:t xml:space="preserve"> button twice</w:t>
+            </w:r>
+            <w:r>
+              <w:rPr>
+                <w:rFonts w:asciiTheme="minorHAnsi" w:hAnsiTheme="minorHAnsi" w:cstheme="minorHAnsi"/>
+                <w:sz w:val="22"/>
+                <w:szCs w:val="22"/>
+              </w:rPr>
+              <w:t>.</w:t>
             </w:r>
           </w:p>
           <w:p>
@@ -3441,7 +3814,23 @@
                 <w:sz w:val="22"/>
                 <w:szCs w:val="22"/>
               </w:rPr>
-              <w:t>Take input from FUNC2 button, each signal will increase the hours by 1.</w:t>
+              <w:t>T</w:t>
+            </w:r>
+            <w:r>
+              <w:rPr>
+                <w:rFonts w:asciiTheme="minorHAnsi" w:hAnsiTheme="minorHAnsi" w:cstheme="minorHAnsi"/>
+                <w:sz w:val="22"/>
+                <w:szCs w:val="22"/>
+              </w:rPr>
+              <w:t>he hours</w:t>
+            </w:r>
+            <w:r>
+              <w:rPr>
+                <w:rFonts w:asciiTheme="minorHAnsi" w:hAnsiTheme="minorHAnsi" w:cstheme="minorHAnsi"/>
+                <w:sz w:val="22"/>
+                <w:szCs w:val="22"/>
+              </w:rPr>
+              <w:t xml:space="preserve"> digits will start blinking to indicate that it can be modified using FUNC2 button.</w:t>
             </w:r>
           </w:p>
           <w:p>
@@ -3465,7 +3854,49 @@
                 <w:sz w:val="22"/>
                 <w:szCs w:val="22"/>
               </w:rPr>
-              <w:t>If hours digits &gt; 12, the SW will reset the digits to 00.</w:t>
+              <w:t>Take input from FUNC2 button, each signal will increase the hours by 1.</w:t>
+            </w:r>
+          </w:p>
+          <w:p>
+            <w:pPr>
+              <w:pStyle w:val="ListParagraph"/>
+              <w:numPr>
+                <w:ilvl w:val="0"/>
+                <w:numId w:val="4"/>
+              </w:numPr>
+              <w:spacing w:before="0" w:after="160" w:line="259" w:lineRule="auto"/>
+              <w:jc w:val="left"/>
+              <w:rPr>
+                <w:rFonts w:asciiTheme="minorHAnsi" w:hAnsiTheme="minorHAnsi" w:cstheme="minorHAnsi"/>
+                <w:sz w:val="22"/>
+                <w:szCs w:val="22"/>
+              </w:rPr>
+            </w:pPr>
+            <w:r>
+              <w:rPr>
+                <w:rFonts w:asciiTheme="minorHAnsi" w:hAnsiTheme="minorHAnsi" w:cstheme="minorHAnsi"/>
+                <w:sz w:val="22"/>
+                <w:szCs w:val="22"/>
+              </w:rPr>
+              <w:t xml:space="preserve">If hours </w:t>
+            </w:r>
+            <w:proofErr w:type="gramStart"/>
+            <w:r>
+              <w:rPr>
+                <w:rFonts w:asciiTheme="minorHAnsi" w:hAnsiTheme="minorHAnsi" w:cstheme="minorHAnsi"/>
+                <w:sz w:val="22"/>
+                <w:szCs w:val="22"/>
+              </w:rPr>
+              <w:t>digits</w:t>
+            </w:r>
+            <w:proofErr w:type="gramEnd"/>
+            <w:r>
+              <w:rPr>
+                <w:rFonts w:asciiTheme="minorHAnsi" w:hAnsiTheme="minorHAnsi" w:cstheme="minorHAnsi"/>
+                <w:sz w:val="22"/>
+                <w:szCs w:val="22"/>
+              </w:rPr>
+              <w:t xml:space="preserve"> &gt; 12, the SW will reset the digits to 00.</w:t>
             </w:r>
           </w:p>
         </w:tc>
@@ -3520,7 +3951,10 @@
               <w:t>Req_P03DGW_SRS_AlarmMode_004</w:t>
             </w:r>
             <w:r>
-              <w:t>-V01</w:t>
+              <w:t>_</w:t>
+            </w:r>
+            <w:r>
+              <w:t>V01</w:t>
             </w:r>
           </w:p>
         </w:tc>
@@ -3697,15 +4131,15 @@
                 <w:sz w:val="22"/>
                 <w:szCs w:val="22"/>
               </w:rPr>
-              <w:t xml:space="preserve"> button once, so the formats </w:t>
-            </w:r>
-            <w:r>
-              <w:rPr>
-                <w:rFonts w:asciiTheme="minorHAnsi" w:hAnsiTheme="minorHAnsi" w:cstheme="minorHAnsi"/>
-                <w:sz w:val="22"/>
-                <w:szCs w:val="22"/>
-              </w:rPr>
-              <w:t>will start blinking to indicate that it can be modified using FUNC2 button.</w:t>
+              <w:t xml:space="preserve"> button once</w:t>
+            </w:r>
+            <w:r>
+              <w:rPr>
+                <w:rFonts w:asciiTheme="minorHAnsi" w:hAnsiTheme="minorHAnsi" w:cstheme="minorHAnsi"/>
+                <w:sz w:val="22"/>
+                <w:szCs w:val="22"/>
+              </w:rPr>
+              <w:t>.</w:t>
             </w:r>
           </w:p>
           <w:p>
@@ -3729,27 +4163,67 @@
                 <w:sz w:val="22"/>
                 <w:szCs w:val="22"/>
               </w:rPr>
-              <w:t>Take input from FUNC2 button, each signal will change the format.</w:t>
+              <w:t>T</w:t>
+            </w:r>
+            <w:r>
+              <w:rPr>
+                <w:rFonts w:asciiTheme="minorHAnsi" w:hAnsiTheme="minorHAnsi" w:cstheme="minorHAnsi"/>
+                <w:sz w:val="22"/>
+                <w:szCs w:val="22"/>
+              </w:rPr>
+              <w:t xml:space="preserve">he formats </w:t>
+            </w:r>
+            <w:r>
+              <w:rPr>
+                <w:rFonts w:asciiTheme="minorHAnsi" w:hAnsiTheme="minorHAnsi" w:cstheme="minorHAnsi"/>
+                <w:sz w:val="22"/>
+                <w:szCs w:val="22"/>
+              </w:rPr>
+              <w:t>will start blinking to indicate that it can be modified using FUNC2 button.</w:t>
+            </w:r>
+          </w:p>
+          <w:p>
+            <w:pPr>
+              <w:pStyle w:val="ListParagraph"/>
+              <w:numPr>
+                <w:ilvl w:val="0"/>
+                <w:numId w:val="4"/>
+              </w:numPr>
+              <w:spacing w:before="0" w:after="160" w:line="259" w:lineRule="auto"/>
+              <w:jc w:val="left"/>
+              <w:rPr>
+                <w:rFonts w:asciiTheme="minorHAnsi" w:hAnsiTheme="minorHAnsi" w:cstheme="minorHAnsi"/>
+                <w:sz w:val="22"/>
+                <w:szCs w:val="22"/>
+              </w:rPr>
+            </w:pPr>
+            <w:r>
+              <w:rPr>
+                <w:rFonts w:asciiTheme="minorHAnsi" w:hAnsiTheme="minorHAnsi" w:cstheme="minorHAnsi"/>
+                <w:sz w:val="22"/>
+                <w:szCs w:val="22"/>
+              </w:rPr>
+              <w:t xml:space="preserve">Take input from FUNC2 button, each signal will </w:t>
+            </w:r>
+            <w:r>
+              <w:rPr>
+                <w:rFonts w:asciiTheme="minorHAnsi" w:hAnsiTheme="minorHAnsi" w:cstheme="minorHAnsi"/>
+                <w:sz w:val="22"/>
+                <w:szCs w:val="22"/>
+              </w:rPr>
+              <w:t>toggle</w:t>
+            </w:r>
+            <w:r>
+              <w:rPr>
+                <w:rFonts w:asciiTheme="minorHAnsi" w:hAnsiTheme="minorHAnsi" w:cstheme="minorHAnsi"/>
+                <w:sz w:val="22"/>
+                <w:szCs w:val="22"/>
+              </w:rPr>
+              <w:t xml:space="preserve"> the format.</w:t>
             </w:r>
           </w:p>
         </w:tc>
       </w:tr>
-    </w:tbl>
-    <w:p/>
-    <w:p/>
-    <w:tbl>
-      <w:tblPr>
-        <w:tblStyle w:val="TableGrid"/>
-        <w:tblpPr w:leftFromText="180" w:rightFromText="180" w:vertAnchor="text" w:horzAnchor="margin" w:tblpY="215"/>
-        <w:tblW w:w="0" w:type="auto"/>
-        <w:tblLook w:val="04A0" w:firstRow="1" w:lastRow="0" w:firstColumn="1" w:lastColumn="0" w:noHBand="0" w:noVBand="1"/>
-      </w:tblPr>
-      <w:tblGrid>
-        <w:gridCol w:w="1358"/>
-        <w:gridCol w:w="3959"/>
-        <w:gridCol w:w="1194"/>
-        <w:gridCol w:w="2839"/>
-      </w:tblGrid>
       <w:tr>
         <w:tc>
           <w:tcPr>
@@ -3786,7 +4260,10 @@
               <w:t>Req_P03DGW_SRS_AlarmMode_005</w:t>
             </w:r>
             <w:r>
-              <w:t>-V01</w:t>
+              <w:t>_</w:t>
+            </w:r>
+            <w:r>
+              <w:t>V01</w:t>
             </w:r>
           </w:p>
         </w:tc>
@@ -3895,354 +4372,18 @@
               <w:spacing w:after="160" w:line="259" w:lineRule="auto"/>
             </w:pPr>
             <w:r>
-              <w:t>To Set Alarm, the SW take input from FUNC1 button for a fourth time then enter Display Time Mode.</w:t>
+              <w:t xml:space="preserve">To Set Alarm, the SW take input from FUNC1 button for a fourth time </w:t>
+            </w:r>
+            <w:r>
+              <w:t>and return to displaying part in Alarm</w:t>
+            </w:r>
+            <w:r>
+              <w:t xml:space="preserve"> Mode.</w:t>
             </w:r>
           </w:p>
         </w:tc>
       </w:tr>
     </w:tbl>
-    <w:p/>
-    <w:tbl>
-      <w:tblPr>
-        <w:tblStyle w:val="TableGrid"/>
-        <w:tblpPr w:leftFromText="180" w:rightFromText="180" w:vertAnchor="text" w:horzAnchor="margin" w:tblpY="215"/>
-        <w:tblW w:w="0" w:type="auto"/>
-        <w:tblLook w:val="04A0" w:firstRow="1" w:lastRow="0" w:firstColumn="1" w:lastColumn="0" w:noHBand="0" w:noVBand="1"/>
-      </w:tblPr>
-      <w:tblGrid>
-        <w:gridCol w:w="1358"/>
-        <w:gridCol w:w="3959"/>
-        <w:gridCol w:w="1194"/>
-        <w:gridCol w:w="2839"/>
-      </w:tblGrid>
-      <w:tr>
-        <w:tc>
-          <w:tcPr>
-            <w:tcW w:w="1358" w:type="dxa"/>
-          </w:tcPr>
-          <w:p>
-            <w:pPr>
-              <w:rPr>
-                <w:b/>
-                <w:bCs/>
-                <w:sz w:val="24"/>
-                <w:szCs w:val="24"/>
-              </w:rPr>
-            </w:pPr>
-            <w:r>
-              <w:rPr>
-                <w:b/>
-                <w:bCs/>
-                <w:sz w:val="24"/>
-                <w:szCs w:val="24"/>
-              </w:rPr>
-              <w:t>Req ID</w:t>
-            </w:r>
-          </w:p>
-        </w:tc>
-        <w:tc>
-          <w:tcPr>
-            <w:tcW w:w="7992" w:type="dxa"/>
-            <w:gridSpan w:val="3"/>
-          </w:tcPr>
-          <w:p>
-            <w:r>
-              <w:t>Req_P03DGW_SRS_AlarmMode_006-V01</w:t>
-            </w:r>
-          </w:p>
-        </w:tc>
-      </w:tr>
-      <w:tr>
-        <w:tc>
-          <w:tcPr>
-            <w:tcW w:w="1358" w:type="dxa"/>
-          </w:tcPr>
-          <w:p>
-            <w:pPr>
-              <w:rPr>
-                <w:b/>
-                <w:sz w:val="24"/>
-                <w:szCs w:val="24"/>
-              </w:rPr>
-            </w:pPr>
-            <w:r>
-              <w:rPr>
-                <w:b/>
-                <w:sz w:val="24"/>
-                <w:szCs w:val="24"/>
-              </w:rPr>
-              <w:t>Covers</w:t>
-            </w:r>
-          </w:p>
-        </w:tc>
-        <w:tc>
-          <w:tcPr>
-            <w:tcW w:w="3959" w:type="dxa"/>
-          </w:tcPr>
-          <w:p>
-            <w:r>
-              <w:t>FUNC_PO3_DGW_CYRS_05_V01</w:t>
-            </w:r>
-          </w:p>
-        </w:tc>
-        <w:tc>
-          <w:tcPr>
-            <w:tcW w:w="1194" w:type="dxa"/>
-          </w:tcPr>
-          <w:p>
-            <w:pPr>
-              <w:rPr>
-                <w:b/>
-              </w:rPr>
-            </w:pPr>
-            <w:r>
-              <w:rPr>
-                <w:b/>
-              </w:rPr>
-              <w:t>Test Scope</w:t>
-            </w:r>
-          </w:p>
-        </w:tc>
-        <w:tc>
-          <w:tcPr>
-            <w:tcW w:w="2839" w:type="dxa"/>
-          </w:tcPr>
-          <w:p>
-            <w:r>
-              <w:t>I</w:t>
-            </w:r>
-            <w:r>
-              <w:t>TD</w:t>
-            </w:r>
-          </w:p>
-        </w:tc>
-      </w:tr>
-      <w:tr>
-        <w:trPr>
-          <w:trHeight w:val="557"/>
-        </w:trPr>
-        <w:tc>
-          <w:tcPr>
-            <w:tcW w:w="1358" w:type="dxa"/>
-          </w:tcPr>
-          <w:p>
-            <w:pPr>
-              <w:rPr>
-                <w:b/>
-                <w:sz w:val="24"/>
-                <w:szCs w:val="24"/>
-              </w:rPr>
-            </w:pPr>
-            <w:r>
-              <w:rPr>
-                <w:b/>
-                <w:sz w:val="24"/>
-                <w:szCs w:val="24"/>
-              </w:rPr>
-              <w:t>Description</w:t>
-            </w:r>
-          </w:p>
-        </w:tc>
-        <w:tc>
-          <w:tcPr>
-            <w:tcW w:w="7992" w:type="dxa"/>
-            <w:gridSpan w:val="3"/>
-          </w:tcPr>
-          <w:p>
-            <w:pPr>
-              <w:spacing w:after="160" w:line="259" w:lineRule="auto"/>
-            </w:pPr>
-            <w:r>
-              <w:t>The software shall enter Stopwatch mode</w:t>
-            </w:r>
-            <w:r>
-              <w:t>:</w:t>
-            </w:r>
-            <w:r>
-              <w:t xml:space="preserve"> when current mode is Alarm mode and</w:t>
-            </w:r>
-            <w:r>
-              <w:t xml:space="preserve"> software take input from MODE button</w:t>
-            </w:r>
-            <w:r>
-              <w:t>.</w:t>
-            </w:r>
-          </w:p>
-        </w:tc>
-      </w:tr>
-    </w:tbl>
-    <w:p/>
-    <w:tbl>
-      <w:tblPr>
-        <w:tblStyle w:val="TableGrid"/>
-        <w:tblpPr w:leftFromText="180" w:rightFromText="180" w:vertAnchor="text" w:horzAnchor="margin" w:tblpY="215"/>
-        <w:tblW w:w="0" w:type="auto"/>
-        <w:tblLook w:val="04A0" w:firstRow="1" w:lastRow="0" w:firstColumn="1" w:lastColumn="0" w:noHBand="0" w:noVBand="1"/>
-      </w:tblPr>
-      <w:tblGrid>
-        <w:gridCol w:w="1358"/>
-        <w:gridCol w:w="3959"/>
-        <w:gridCol w:w="1194"/>
-        <w:gridCol w:w="2839"/>
-      </w:tblGrid>
-      <w:tr>
-        <w:tc>
-          <w:tcPr>
-            <w:tcW w:w="1358" w:type="dxa"/>
-          </w:tcPr>
-          <w:p>
-            <w:pPr>
-              <w:rPr>
-                <w:b/>
-                <w:bCs/>
-                <w:sz w:val="24"/>
-                <w:szCs w:val="24"/>
-              </w:rPr>
-            </w:pPr>
-            <w:r>
-              <w:rPr>
-                <w:b/>
-                <w:bCs/>
-                <w:sz w:val="24"/>
-                <w:szCs w:val="24"/>
-              </w:rPr>
-              <w:t>Req ID</w:t>
-            </w:r>
-          </w:p>
-        </w:tc>
-        <w:tc>
-          <w:tcPr>
-            <w:tcW w:w="7992" w:type="dxa"/>
-            <w:gridSpan w:val="3"/>
-          </w:tcPr>
-          <w:p>
-            <w:r>
-              <w:t>Req_P03DGW_SRS_AlarmMode_007-V01</w:t>
-            </w:r>
-          </w:p>
-        </w:tc>
-      </w:tr>
-      <w:tr>
-        <w:tc>
-          <w:tcPr>
-            <w:tcW w:w="1358" w:type="dxa"/>
-          </w:tcPr>
-          <w:p>
-            <w:pPr>
-              <w:rPr>
-                <w:b/>
-                <w:sz w:val="24"/>
-                <w:szCs w:val="24"/>
-              </w:rPr>
-            </w:pPr>
-            <w:r>
-              <w:rPr>
-                <w:b/>
-                <w:sz w:val="24"/>
-                <w:szCs w:val="24"/>
-              </w:rPr>
-              <w:t>Covers</w:t>
-            </w:r>
-          </w:p>
-        </w:tc>
-        <w:tc>
-          <w:tcPr>
-            <w:tcW w:w="3959" w:type="dxa"/>
-          </w:tcPr>
-          <w:p>
-            <w:r>
-              <w:t>FUNC_PO3_DGW_CYRS_05_V01</w:t>
-            </w:r>
-          </w:p>
-        </w:tc>
-        <w:tc>
-          <w:tcPr>
-            <w:tcW w:w="1194" w:type="dxa"/>
-          </w:tcPr>
-          <w:p>
-            <w:pPr>
-              <w:rPr>
-                <w:b/>
-              </w:rPr>
-            </w:pPr>
-            <w:r>
-              <w:rPr>
-                <w:b/>
-              </w:rPr>
-              <w:t>Test Scope</w:t>
-            </w:r>
-          </w:p>
-        </w:tc>
-        <w:tc>
-          <w:tcPr>
-            <w:tcW w:w="2839" w:type="dxa"/>
-          </w:tcPr>
-          <w:p>
-            <w:r>
-              <w:t>I</w:t>
-            </w:r>
-            <w:r>
-              <w:t>TD</w:t>
-            </w:r>
-          </w:p>
-        </w:tc>
-      </w:tr>
-      <w:tr>
-        <w:trPr>
-          <w:trHeight w:val="557"/>
-        </w:trPr>
-        <w:tc>
-          <w:tcPr>
-            <w:tcW w:w="1358" w:type="dxa"/>
-          </w:tcPr>
-          <w:p>
-            <w:pPr>
-              <w:rPr>
-                <w:b/>
-                <w:sz w:val="24"/>
-                <w:szCs w:val="24"/>
-              </w:rPr>
-            </w:pPr>
-            <w:r>
-              <w:rPr>
-                <w:b/>
-                <w:sz w:val="24"/>
-                <w:szCs w:val="24"/>
-              </w:rPr>
-              <w:t>Description</w:t>
-            </w:r>
-          </w:p>
-        </w:tc>
-        <w:tc>
-          <w:tcPr>
-            <w:tcW w:w="7992" w:type="dxa"/>
-            <w:gridSpan w:val="3"/>
-          </w:tcPr>
-          <w:p>
-            <w:pPr>
-              <w:spacing w:after="160" w:line="259" w:lineRule="auto"/>
-            </w:pPr>
-            <w:r>
-              <w:t>The software shall display 00:00:00.</w:t>
-            </w:r>
-          </w:p>
-        </w:tc>
-      </w:tr>
-    </w:tbl>
-    <w:p/>
-    <w:p/>
-    <w:p/>
-    <w:p/>
-    <w:p/>
-    <w:p/>
-    <w:p/>
-    <w:p/>
-    <w:p/>
-    <w:p/>
-    <w:p/>
-    <w:p/>
-    <w:p/>
-    <w:p/>
     <w:p/>
     <w:p>
       <w:pPr>
@@ -4250,11 +4391,18 @@
       </w:pPr>
       <w:bookmarkStart w:id="12" w:name="_Toc31061635"/>
       <w:r>
-        <w:lastRenderedPageBreak/>
         <w:t>2</w:t>
       </w:r>
       <w:r>
-        <w:t>.4 Stop Watch Mode</w:t>
+        <w:t xml:space="preserve">.4 </w:t>
+      </w:r>
+      <w:proofErr w:type="gramStart"/>
+      <w:r>
+        <w:t>Stop Watch</w:t>
+      </w:r>
+      <w:proofErr w:type="gramEnd"/>
+      <w:r>
+        <w:t xml:space="preserve"> Mode</w:t>
       </w:r>
       <w:bookmarkEnd w:id="12"/>
       <w:r>
@@ -4306,7 +4454,13 @@
           </w:tcPr>
           <w:p>
             <w:r>
-              <w:t>Req_P03DGW_SRS_StopWatchMode_001-V01</w:t>
+              <w:t>Req_P03DGW_SRS_StopWatchMode_001</w:t>
+            </w:r>
+            <w:r>
+              <w:t>_</w:t>
+            </w:r>
+            <w:r>
+              <w:t>V01</w:t>
             </w:r>
           </w:p>
         </w:tc>
@@ -4476,7 +4630,13 @@
           </w:tcPr>
           <w:p>
             <w:r>
-              <w:t>Req_P03DGW_SRS_StopWatchMode_002-V01</w:t>
+              <w:t>Req_P03DGW_SRS_StopWatchMode_002</w:t>
+            </w:r>
+            <w:r>
+              <w:t>_</w:t>
+            </w:r>
+            <w:r>
+              <w:t>V01</w:t>
             </w:r>
           </w:p>
         </w:tc>
@@ -4634,7 +4794,16 @@
           </w:tcPr>
           <w:p>
             <w:r>
-              <w:t>Req_P03DGW_SRS_StopWatchMode_003-V01</w:t>
+              <w:t>Req_P03DGW_SRS_StopWatchMode_003</w:t>
+            </w:r>
+            <w:r>
+              <w:t>_</w:t>
+            </w:r>
+            <w:r>
+              <w:t>V0</w:t>
+            </w:r>
+            <w:r>
+              <w:t>2</w:t>
             </w:r>
           </w:p>
         </w:tc>
@@ -4668,7 +4837,10 @@
           </w:tcPr>
           <w:p>
             <w:r>
-              <w:t>FUNC_PO3_DGW_CYRS_07_V01</w:t>
+              <w:t>FUNC_PO3_DGW_CYRS_07_V0</w:t>
+            </w:r>
+            <w:r>
+              <w:t>2</w:t>
             </w:r>
           </w:p>
         </w:tc>
@@ -4743,10 +4915,22 @@
               <w:t xml:space="preserve">The software shall start counting when </w:t>
             </w:r>
             <w:r>
-              <w:t>software take input from FUNC1 button</w:t>
-            </w:r>
-            <w:r>
-              <w:t xml:space="preserve"> in Stopwatch mode initial state.</w:t>
+              <w:t>software take</w:t>
+            </w:r>
+            <w:r>
+              <w:t>s</w:t>
+            </w:r>
+            <w:r>
+              <w:t xml:space="preserve"> input from FUNC1 button</w:t>
+            </w:r>
+            <w:r>
+              <w:t xml:space="preserve"> in Stopwatch mode initial </w:t>
+            </w:r>
+            <w:r>
+              <w:t>state</w:t>
+            </w:r>
+            <w:r>
+              <w:t xml:space="preserve"> or paused state.</w:t>
             </w:r>
           </w:p>
         </w:tc>
@@ -4798,7 +4982,13 @@
           </w:tcPr>
           <w:p>
             <w:r>
-              <w:t>Req_P03DGW_SRS_StopWatchMode_004-V01</w:t>
+              <w:t>Req_P03DGW_SRS_StopWatchMode_004</w:t>
+            </w:r>
+            <w:r>
+              <w:t>_</w:t>
+            </w:r>
+            <w:r>
+              <w:t>V01</w:t>
             </w:r>
           </w:p>
         </w:tc>
@@ -4907,7 +5097,13 @@
               <w:t>The so</w:t>
             </w:r>
             <w:r>
-              <w:t xml:space="preserve">ftware shall stop counting when software take input from FUNC1 button </w:t>
+              <w:t>ftware shall stop counting when software take</w:t>
+            </w:r>
+            <w:r>
+              <w:t>s</w:t>
+            </w:r>
+            <w:r>
+              <w:t xml:space="preserve"> input from FUNC1 button </w:t>
             </w:r>
             <w:r>
               <w:t>in Stopwatch mode running state.</w:t>
@@ -4962,7 +5158,13 @@
           </w:tcPr>
           <w:p>
             <w:r>
-              <w:t>Req_P03DGW_SRS_StopWatchMode_005-V01</w:t>
+              <w:t>Req_P03DGW_SRS_StopWatchMode_005</w:t>
+            </w:r>
+            <w:r>
+              <w:t>_</w:t>
+            </w:r>
+            <w:r>
+              <w:t>V01</w:t>
             </w:r>
           </w:p>
         </w:tc>
@@ -5071,7 +5273,13 @@
               <w:t xml:space="preserve">The software shall reset counter to 00:00:00 when </w:t>
             </w:r>
             <w:r>
-              <w:t xml:space="preserve">software take input from FUNC2 button </w:t>
+              <w:t>software take</w:t>
+            </w:r>
+            <w:r>
+              <w:t>s</w:t>
+            </w:r>
+            <w:r>
+              <w:t xml:space="preserve"> input from FUNC2 button </w:t>
             </w:r>
             <w:r>
               <w:t>in Stopwatch mode.</w:t>
@@ -5080,8 +5288,6 @@
         </w:tc>
       </w:tr>
     </w:tbl>
-    <w:p/>
-    <w:p/>
     <w:p/>
     <w:sectPr>
       <w:headerReference w:type="default" r:id="rId8"/>
@@ -5683,7 +5889,7 @@
       </w:pPr>
     </w:pPrDefault>
   </w:docDefaults>
-  <w:latentStyles w:defLockedState="0" w:defUIPriority="99" w:defSemiHidden="0" w:defUnhideWhenUsed="0" w:defQFormat="0" w:count="375">
+  <w:latentStyles w:defLockedState="0" w:defUIPriority="99" w:defSemiHidden="0" w:defUnhideWhenUsed="0" w:defQFormat="0" w:count="377">
     <w:lsdException w:name="Normal" w:uiPriority="0" w:qFormat="1"/>
     <w:lsdException w:name="heading 1" w:uiPriority="9" w:qFormat="1"/>
     <w:lsdException w:name="heading 2" w:semiHidden="1" w:uiPriority="9" w:unhideWhenUsed="1" w:qFormat="1"/>
@@ -5789,6 +5995,7 @@
     <w:lsdException w:name="HTML Sample" w:semiHidden="1" w:unhideWhenUsed="1"/>
     <w:lsdException w:name="HTML Typewriter" w:semiHidden="1" w:unhideWhenUsed="1"/>
     <w:lsdException w:name="HTML Variable" w:semiHidden="1" w:unhideWhenUsed="1"/>
+    <w:lsdException w:name="Normal Table" w:semiHidden="1" w:unhideWhenUsed="1"/>
     <w:lsdException w:name="annotation subject" w:semiHidden="1" w:unhideWhenUsed="1"/>
     <w:lsdException w:name="No List" w:semiHidden="1" w:unhideWhenUsed="1"/>
     <w:lsdException w:name="Outline List 1" w:semiHidden="1" w:unhideWhenUsed="1"/>
@@ -5832,8 +6039,10 @@
     <w:lsdException w:name="Table Elegant" w:semiHidden="1" w:unhideWhenUsed="1"/>
     <w:lsdException w:name="Table Professional" w:semiHidden="1" w:unhideWhenUsed="1"/>
     <w:lsdException w:name="Table Subtle 1" w:semiHidden="1" w:unhideWhenUsed="1"/>
+    <w:lsdException w:name="Table Subtle 2" w:semiHidden="1" w:unhideWhenUsed="1"/>
     <w:lsdException w:name="Table Web 1" w:semiHidden="1" w:unhideWhenUsed="1"/>
     <w:lsdException w:name="Table Web 2" w:semiHidden="1" w:unhideWhenUsed="1"/>
+    <w:lsdException w:name="Table Web 3" w:semiHidden="1" w:unhideWhenUsed="1"/>
     <w:lsdException w:name="Balloon Text" w:semiHidden="1" w:unhideWhenUsed="1"/>
     <w:lsdException w:name="Table Grid" w:uiPriority="39"/>
     <w:lsdException w:name="Table Theme" w:semiHidden="1" w:unhideWhenUsed="1"/>
@@ -6056,6 +6265,8 @@
     <w:lsdException w:name="Smart Hyperlink" w:semiHidden="1" w:unhideWhenUsed="1"/>
     <w:lsdException w:name="Hashtag" w:semiHidden="1" w:unhideWhenUsed="1"/>
     <w:lsdException w:name="Unresolved Mention" w:semiHidden="1" w:unhideWhenUsed="1"/>
+    <w:lsdException w:name="Smart Link" w:semiHidden="1" w:unhideWhenUsed="1"/>
+    <w:lsdException w:name="Smart Link Error" w:semiHidden="1" w:unhideWhenUsed="1"/>
   </w:latentStyles>
   <w:style w:type="paragraph" w:default="1" w:styleId="Normal">
     <w:name w:val="Normal"/>
@@ -6664,7 +6875,7 @@
 </file>
 
 <file path=customXml/itemProps1.xml><?xml version="1.0" encoding="utf-8"?>
-<ds:datastoreItem xmlns:ds="http://schemas.openxmlformats.org/officeDocument/2006/customXml" ds:itemID="{7A384639-E88F-452A-BDB9-4D45928F1BE5}">
+<ds:datastoreItem xmlns:ds="http://schemas.openxmlformats.org/officeDocument/2006/customXml" ds:itemID="{F0115D69-BA38-4A5E-BC55-0075A30BC7EB}">
   <ds:schemaRefs>
     <ds:schemaRef ds:uri="http://schemas.openxmlformats.org/officeDocument/2006/bibliography"/>
   </ds:schemaRefs>

</xml_diff>